<commit_message>
watermark added to screen shots
</commit_message>
<xml_diff>
--- a/docs/write_up.docx
+++ b/docs/write_up.docx
@@ -7,7 +7,7 @@
         <w:spacing w:before="156"/>
         <w:jc w:val="center"/>
         <w:rPr>
-          <w:rFonts w:eastAsiaTheme="minorEastAsia"/>
+          <w:rFonts w:eastAsiaTheme="minorEastAsia" w:hint="eastAsia"/>
         </w:rPr>
       </w:pPr>
     </w:p>
@@ -5669,10 +5669,10 @@
         </w:rPr>
         <w:lastRenderedPageBreak/>
         <w:drawing>
-          <wp:inline distT="0" distB="0" distL="0" distR="0" wp14:anchorId="3BF36076" wp14:editId="49671B61">
+          <wp:inline distT="0" distB="0" distL="0" distR="0" wp14:anchorId="56F43B19" wp14:editId="0FC5B223">
             <wp:extent cx="5257800" cy="2695575"/>
             <wp:effectExtent l="0" t="0" r="0" b="9525"/>
-            <wp:docPr id="1" name="图片 1"/>
+            <wp:docPr id="5" name="图片 5"/>
             <wp:cNvGraphicFramePr>
               <a:graphicFrameLocks xmlns:a="http://schemas.openxmlformats.org/drawingml/2006/main" noChangeAspect="1"/>
             </wp:cNvGraphicFramePr>
@@ -5797,7 +5797,7 @@
     <w:p>
       <w:pPr>
         <w:rPr>
-          <w:rFonts w:eastAsiaTheme="minorEastAsia" w:hint="eastAsia"/>
+          <w:rFonts w:eastAsiaTheme="minorEastAsia"/>
         </w:rPr>
       </w:pPr>
       <w:bookmarkStart w:id="14" w:name="_GoBack"/>
@@ -5808,10 +5808,10 @@
           <w:noProof/>
         </w:rPr>
         <w:drawing>
-          <wp:inline distT="0" distB="0" distL="0" distR="0" wp14:anchorId="1A80331B" wp14:editId="6A3E4F79">
+          <wp:inline distT="0" distB="0" distL="0" distR="0" wp14:anchorId="5E222DAB" wp14:editId="331B9B84">
             <wp:extent cx="5257800" cy="2695575"/>
             <wp:effectExtent l="0" t="0" r="0" b="9525"/>
-            <wp:docPr id="2" name="图片 2"/>
+            <wp:docPr id="6" name="图片 6"/>
             <wp:cNvGraphicFramePr>
               <a:graphicFrameLocks xmlns:a="http://schemas.openxmlformats.org/drawingml/2006/main" noChangeAspect="1"/>
             </wp:cNvGraphicFramePr>
@@ -7929,7 +7929,7 @@
 </file>
 
 <file path=customXml/itemProps1.xml><?xml version="1.0" encoding="utf-8"?>
-<ds:datastoreItem xmlns:ds="http://schemas.openxmlformats.org/officeDocument/2006/customXml" ds:itemID="{D2A9ACB2-E43F-42D6-8C90-478447ED0EB2}">
+<ds:datastoreItem xmlns:ds="http://schemas.openxmlformats.org/officeDocument/2006/customXml" ds:itemID="{AE774BF4-0C6E-4FE3-99A1-895E044AE611}">
   <ds:schemaRefs>
     <ds:schemaRef ds:uri="http://schemas.openxmlformats.org/officeDocument/2006/bibliography"/>
   </ds:schemaRefs>

</xml_diff>